<commit_message>
added experiment_run.py for simpler program execution
</commit_message>
<xml_diff>
--- a/submission notes and first draft.docx
+++ b/submission notes and first draft.docx
@@ -2636,7 +2636,7 @@
         <w:rPr>
           <w:rtl w:val="0"/>
         </w:rPr>
-        <w:t xml:space="preserve">Given the simplistic nature of our embedding model, any deficiencies in performance can most likely be smoothed out by better choice of model layers or hyperparameters.</w:t>
+        <w:t xml:space="preserve">Given the simplistic nature of our embedding model, any deficiencies in performance can most likely be smoothed out by a better choice of model layers or hyperparameters.</w:t>
       </w:r>
     </w:p>
     <w:p>
@@ -2668,7 +2668,7 @@
         <w:rPr>
           <w:rtl w:val="0"/>
         </w:rPr>
-        <w:t xml:space="preserve">The resilience to noise that is shown by this simplistic model does warrant further investigation however, due to the real nature of identification of task never being perfect or consistently denoised.</w:t>
+        <w:t xml:space="preserve">The resilience to noise that is shown by this simple model does warrant further investigation, however, due to the real nature of task identifier never being perfect or consistently denoised.</w:t>
       </w:r>
     </w:p>
     <w:p>
@@ -2837,7 +2837,7 @@
         <w:rPr>
           <w:rtl w:val="0"/>
         </w:rPr>
-        <w:t xml:space="preserve">There were some indications of long term problems in the learning capacity of the model, where it would be stable for ~2000 epochs, but then performance would decrease due to a loss in accurate predictions.  We didn’t investigate the cause behind this for this paper.</w:t>
+        <w:t xml:space="preserve">There were some indications of long-term problems in the learning capacity of the model, where it would be stable for ~2000 epochs, but then performance would decrease due to a loss in accurate predictions.  We didn’t investigate the cause behind this for this paper.</w:t>
       </w:r>
     </w:p>
     <w:p>
@@ -3604,7 +3604,7 @@
 
 <file path=customXML/item1.xml><?xml version="1.0" encoding="utf-8"?>
 <go:gDocsCustomXmlDataStorage xmlns:go="http://customooxmlschemas.google.com/" xmlns:r="http://schemas.openxmlformats.org/officeDocument/2006/relationships">
-  <go:docsCustomData xmlns:go="http://customooxmlschemas.google.com/" roundtripDataSignature="AMtx7miLXeBZHM8zjdZHOoRu0gwBgTnqdQ==">AMUW2mVFVy7n9qDRz3PrRWa503Aez6tuwVoIEmduMsSAXV/fleBzF4Lwdb/Z+znS9JN3r6r+NW9x4R9o3/r4/NzvND49jlNq7wWdpwofFGFrv76vYQ8LGAE=</go:docsCustomData>
+  <go:docsCustomData xmlns:go="http://customooxmlschemas.google.com/" roundtripDataSignature="AMtx7miLXeBZHM8zjdZHOoRu0gwBgTnqdQ==">AMUW2mUpD9laKxRVSxDnhDAGbv0ISS1n5oP9p8ZWsB/inluaD9Fmi2RCEt7WM28CsZS0o/cXKIyBpp10FGakUFdIIyZYrvdLRITK2k8Qo5F/DuyuUZwzvHs=</go:docsCustomData>
 </go:gDocsCustomXmlDataStorage>
 </file>
 

</xml_diff>